<commit_message>
Added changes discussed during meeting
</commit_message>
<xml_diff>
--- a/documents/abstracts/Klein_Williams_LMU-URS-2017_Abstract.docx
+++ b/documents/abstracts/Klein_Williams_LMU-URS-2017_Abstract.docx
@@ -307,6 +307,7 @@
           <w:szCs w:val="22"/>
         </w:rPr>
       </w:pPr>
+      <w:bookmarkStart w:id="0" w:name="_GoBack"/>
       <w:r>
         <w:rPr>
           <w:rFonts w:ascii="Arial" w:hAnsi="Arial" w:cs="Arial"/>
@@ -554,137 +555,140 @@
           <w:sz w:val="22"/>
           <w:szCs w:val="22"/>
         </w:rPr>
-        <w:t xml:space="preserve">GRNmap was then used to estimate production rates, expression thresholds, and regulatory weights for each of these GRNs. </w:t>
+        <w:t xml:space="preserve">GRNmap was then used to estimate production rates, expression thresholds, and regulatory </w:t>
+      </w:r>
+      <w:r>
+        <w:rPr>
+          <w:rFonts w:ascii="Arial" w:hAnsi="Arial" w:cs="Arial"/>
+          <w:sz w:val="22"/>
+          <w:szCs w:val="22"/>
+        </w:rPr>
+        <w:t xml:space="preserve">weights for each of these GRNs. </w:t>
+      </w:r>
+      <w:r>
+        <w:rPr>
+          <w:rFonts w:ascii="Arial" w:hAnsi="Arial" w:cs="Arial"/>
+          <w:sz w:val="22"/>
+          <w:szCs w:val="22"/>
+        </w:rPr>
+        <w:t>Forward simulation of the model showed a go</w:t>
+      </w:r>
+      <w:r>
+        <w:rPr>
+          <w:rFonts w:ascii="Arial" w:hAnsi="Arial" w:cs="Arial"/>
+          <w:sz w:val="22"/>
+          <w:szCs w:val="22"/>
+        </w:rPr>
+        <w:t>od fit to the experimental data</w:t>
+      </w:r>
+      <w:r>
+        <w:rPr>
+          <w:rFonts w:ascii="Arial" w:hAnsi="Arial" w:cs="Arial"/>
+          <w:sz w:val="22"/>
+          <w:szCs w:val="22"/>
+        </w:rPr>
+        <w:t>, as compared to random networks with the same genes and number of edges</w:t>
+      </w:r>
+      <w:r>
+        <w:rPr>
+          <w:rFonts w:ascii="Arial" w:hAnsi="Arial" w:cs="Arial"/>
+          <w:sz w:val="22"/>
+          <w:szCs w:val="22"/>
+        </w:rPr>
+        <w:t xml:space="preserve">. </w:t>
+      </w:r>
+      <w:r>
+        <w:rPr>
+          <w:rFonts w:ascii="Arial" w:hAnsi="Arial" w:cs="Arial"/>
+          <w:sz w:val="22"/>
+          <w:szCs w:val="22"/>
+        </w:rPr>
+        <w:t xml:space="preserve">The transcription factors Cin5, </w:t>
+      </w:r>
+      <w:r>
+        <w:rPr>
+          <w:rFonts w:ascii="Arial" w:hAnsi="Arial" w:cs="Arial"/>
+          <w:sz w:val="22"/>
+          <w:szCs w:val="22"/>
+        </w:rPr>
+        <w:t xml:space="preserve">Gln3, Hmo1, </w:t>
+      </w:r>
+      <w:r>
+        <w:rPr>
+          <w:rFonts w:ascii="Arial" w:hAnsi="Arial" w:cs="Arial"/>
+          <w:sz w:val="22"/>
+          <w:szCs w:val="22"/>
+        </w:rPr>
+        <w:t xml:space="preserve">and Yhp1 </w:t>
+      </w:r>
+      <w:r>
+        <w:rPr>
+          <w:rFonts w:ascii="Arial" w:hAnsi="Arial" w:cs="Arial"/>
+          <w:sz w:val="22"/>
+          <w:szCs w:val="22"/>
+        </w:rPr>
+        <w:t xml:space="preserve">comprised a regulatory chain that stood out because </w:t>
+      </w:r>
+      <w:r>
+        <w:rPr>
+          <w:rFonts w:ascii="Arial" w:hAnsi="Arial" w:cs="Arial"/>
+          <w:sz w:val="22"/>
+          <w:szCs w:val="22"/>
+        </w:rPr>
+        <w:t>the</w:t>
+      </w:r>
+      <w:r>
+        <w:rPr>
+          <w:rFonts w:ascii="Arial" w:hAnsi="Arial" w:cs="Arial"/>
+          <w:sz w:val="22"/>
+          <w:szCs w:val="22"/>
+        </w:rPr>
+        <w:t xml:space="preserve"> </w:t>
+      </w:r>
+      <w:r>
+        <w:rPr>
+          <w:rFonts w:ascii="Arial" w:hAnsi="Arial" w:cs="Arial"/>
+          <w:sz w:val="22"/>
+          <w:szCs w:val="22"/>
+        </w:rPr>
+        <w:t>weights</w:t>
+      </w:r>
+      <w:r>
+        <w:rPr>
+          <w:rFonts w:ascii="Arial" w:hAnsi="Arial" w:cs="Arial"/>
+          <w:sz w:val="22"/>
+          <w:szCs w:val="22"/>
+        </w:rPr>
+        <w:t xml:space="preserve"> were consistently conserved across five of the six GRNs. These transcription factors</w:t>
+      </w:r>
+      <w:r>
+        <w:rPr>
+          <w:rFonts w:ascii="Arial" w:hAnsi="Arial" w:cs="Arial"/>
+          <w:sz w:val="22"/>
+          <w:szCs w:val="22"/>
+        </w:rPr>
+        <w:t xml:space="preserve"> also had among the highest total degree (in- plus out-degree) and </w:t>
+      </w:r>
+      <w:proofErr w:type="spellStart"/>
+      <w:r>
+        <w:rPr>
+          <w:rFonts w:ascii="Arial" w:hAnsi="Arial" w:cs="Arial"/>
+          <w:sz w:val="22"/>
+          <w:szCs w:val="22"/>
+        </w:rPr>
+        <w:t>betweenness</w:t>
+      </w:r>
+      <w:proofErr w:type="spellEnd"/>
+      <w:r>
+        <w:rPr>
+          <w:rFonts w:ascii="Arial" w:hAnsi="Arial" w:cs="Arial"/>
+          <w:sz w:val="22"/>
+          <w:szCs w:val="22"/>
+        </w:rPr>
+        <w:t xml:space="preserve"> centrality values of all the genes in the networks, suggesting that they play an important role in regulating the cold shock response in yeast.</w:t>
       </w:r>
     </w:p>
-    <w:p>
-      <w:pPr>
-        <w:ind w:right="-450"/>
-        <w:rPr>
-          <w:rFonts w:ascii="Arial" w:hAnsi="Arial" w:cs="Arial"/>
-          <w:sz w:val="22"/>
-          <w:szCs w:val="22"/>
-        </w:rPr>
-      </w:pPr>
-    </w:p>
-    <w:p>
-      <w:pPr>
-        <w:ind w:left="-720" w:right="-450"/>
-        <w:rPr>
-          <w:rFonts w:ascii="Arial" w:hAnsi="Arial" w:cs="Arial"/>
-          <w:sz w:val="22"/>
-          <w:szCs w:val="22"/>
-        </w:rPr>
-      </w:pPr>
-      <w:r>
-        <w:rPr>
-          <w:rFonts w:ascii="Arial" w:hAnsi="Arial" w:cs="Arial"/>
-          <w:sz w:val="22"/>
-          <w:szCs w:val="22"/>
-        </w:rPr>
-        <w:t>Forward simulation of the model showed a go</w:t>
-      </w:r>
-      <w:r>
-        <w:rPr>
-          <w:rFonts w:ascii="Arial" w:hAnsi="Arial" w:cs="Arial"/>
-          <w:sz w:val="22"/>
-          <w:szCs w:val="22"/>
-        </w:rPr>
-        <w:t>od fit to the experimental data</w:t>
-      </w:r>
-      <w:r>
-        <w:rPr>
-          <w:rFonts w:ascii="Arial" w:hAnsi="Arial" w:cs="Arial"/>
-          <w:sz w:val="22"/>
-          <w:szCs w:val="22"/>
-        </w:rPr>
-        <w:t>, as compared to random networks with the same genes and number of edges</w:t>
-      </w:r>
-      <w:r>
-        <w:rPr>
-          <w:rFonts w:ascii="Arial" w:hAnsi="Arial" w:cs="Arial"/>
-          <w:sz w:val="22"/>
-          <w:szCs w:val="22"/>
-        </w:rPr>
-        <w:t xml:space="preserve">. </w:t>
-      </w:r>
-      <w:r>
-        <w:rPr>
-          <w:rFonts w:ascii="Arial" w:hAnsi="Arial" w:cs="Arial"/>
-          <w:sz w:val="22"/>
-          <w:szCs w:val="22"/>
-        </w:rPr>
-        <w:t xml:space="preserve">The transcription factors Cin5, </w:t>
-      </w:r>
-      <w:r>
-        <w:rPr>
-          <w:rFonts w:ascii="Arial" w:hAnsi="Arial" w:cs="Arial"/>
-          <w:sz w:val="22"/>
-          <w:szCs w:val="22"/>
-        </w:rPr>
-        <w:t xml:space="preserve">Gln3, Hmo1, </w:t>
-      </w:r>
-      <w:r>
-        <w:rPr>
-          <w:rFonts w:ascii="Arial" w:hAnsi="Arial" w:cs="Arial"/>
-          <w:sz w:val="22"/>
-          <w:szCs w:val="22"/>
-        </w:rPr>
-        <w:t xml:space="preserve">and Yhp1 </w:t>
-      </w:r>
-      <w:r>
-        <w:rPr>
-          <w:rFonts w:ascii="Arial" w:hAnsi="Arial" w:cs="Arial"/>
-          <w:sz w:val="22"/>
-          <w:szCs w:val="22"/>
-        </w:rPr>
-        <w:t xml:space="preserve">comprised a regulatory chain that stood out because its </w:t>
-      </w:r>
-      <w:bookmarkStart w:id="0" w:name="_GoBack"/>
-      <w:bookmarkEnd w:id="0"/>
-      <w:r>
-        <w:rPr>
-          <w:rFonts w:ascii="Arial" w:hAnsi="Arial" w:cs="Arial"/>
-          <w:sz w:val="22"/>
-          <w:szCs w:val="22"/>
-        </w:rPr>
-        <w:t>weights</w:t>
-      </w:r>
-      <w:r>
-        <w:rPr>
-          <w:rFonts w:ascii="Arial" w:hAnsi="Arial" w:cs="Arial"/>
-          <w:sz w:val="22"/>
-          <w:szCs w:val="22"/>
-        </w:rPr>
-        <w:t xml:space="preserve"> were consistently conserved across five of the six GRNs. These transcription factors</w:t>
-      </w:r>
-      <w:r>
-        <w:rPr>
-          <w:rFonts w:ascii="Arial" w:hAnsi="Arial" w:cs="Arial"/>
-          <w:sz w:val="22"/>
-          <w:szCs w:val="22"/>
-        </w:rPr>
-        <w:t xml:space="preserve"> also had among the highest total degree (in- plus out-degree) and </w:t>
-      </w:r>
-      <w:proofErr w:type="spellStart"/>
-      <w:r>
-        <w:rPr>
-          <w:rFonts w:ascii="Arial" w:hAnsi="Arial" w:cs="Arial"/>
-          <w:sz w:val="22"/>
-          <w:szCs w:val="22"/>
-        </w:rPr>
-        <w:t>betweenness</w:t>
-      </w:r>
-      <w:proofErr w:type="spellEnd"/>
-      <w:r>
-        <w:rPr>
-          <w:rFonts w:ascii="Arial" w:hAnsi="Arial" w:cs="Arial"/>
-          <w:sz w:val="22"/>
-          <w:szCs w:val="22"/>
-        </w:rPr>
-        <w:t xml:space="preserve"> centrality values of all the genes in the networks, suggesting that they play an important role in regulating the cold shock response in yeast.</w:t>
-      </w:r>
-    </w:p>
+    <w:bookmarkEnd w:id="0"/>
     <w:p>
       <w:pPr>
         <w:ind w:left="-720" w:right="-450"/>

</xml_diff>